<commit_message>
Conclusiones en selección del modelo
Se complementan conclusiones de selección del mejor modelo
</commit_message>
<xml_diff>
--- a/Proyecto 1 - Popularidad Canciones/Entrega PDF/Predicción de popularidad de canciones.docx
+++ b/Proyecto 1 - Popularidad Canciones/Entrega PDF/Predicción de popularidad de canciones.docx
@@ -1765,6 +1765,94 @@
         </w:rPr>
         <w:t>el RMSE evaluándolo en los datos X_test</w:t>
       </w:r>
+      <w:r>
+        <w:rPr>
+          <w:lang w:val="es-CO"/>
+        </w:rPr>
+        <w:t xml:space="preserve">. </w:t>
+      </w:r>
+    </w:p>
+    <w:p>
+      <w:pPr>
+        <w:rPr>
+          <w:lang w:val="es-CO"/>
+        </w:rPr>
+      </w:pPr>
+      <w:r>
+        <w:rPr>
+          <w:lang w:val="es-CO"/>
+        </w:rPr>
+        <w:t xml:space="preserve">Sumado a esto, el modelo de </w:t>
+      </w:r>
+      <w:r>
+        <w:rPr>
+          <w:b/>
+          <w:bCs/>
+          <w:lang w:val="es-CO"/>
+        </w:rPr>
+        <w:t>XGBoost</w:t>
+      </w:r>
+      <w:r>
+        <w:rPr>
+          <w:lang w:val="es-CO"/>
+        </w:rPr>
+        <w:t>, comparado con el modelo de random forest y bagging, en general presentó un</w:t>
+      </w:r>
+      <w:r>
+        <w:rPr>
+          <w:lang w:val="es-CO"/>
+        </w:rPr>
+        <w:t>a velocidad de entrenamiento y predicción mucho mayor, lo que permitió que su calibración utilizara menos recursos</w:t>
+      </w:r>
+      <w:r>
+        <w:rPr>
+          <w:lang w:val="es-CO"/>
+        </w:rPr>
+        <w:t xml:space="preserve"> computacionales y tiempo.</w:t>
+      </w:r>
+      <w:r>
+        <w:rPr>
+          <w:lang w:val="es-CO"/>
+        </w:rPr>
+        <w:t xml:space="preserve"> Este factor resultó importante de cara a poder ser utilizado en la competencia, ya que el tiempo de entrenamiento con los datos completos y los de test para la competencia siempre fue mucho menor y ayudó </w:t>
+      </w:r>
+      <w:r>
+        <w:rPr>
+          <w:lang w:val="es-CO"/>
+        </w:rPr>
+        <w:t>en su calibración.</w:t>
+      </w:r>
+    </w:p>
+    <w:p>
+      <w:pPr>
+        <w:rPr>
+          <w:lang w:val="es-CO"/>
+        </w:rPr>
+      </w:pPr>
+      <w:r>
+        <w:rPr>
+          <w:lang w:val="es-CO"/>
+        </w:rPr>
+        <w:t xml:space="preserve">Este modelo, de igual forma, presenta una mayor robustes y mayor capacidad para interpretar y predecir las relaciones no lineales </w:t>
+      </w:r>
+      <w:r>
+        <w:rPr>
+          <w:lang w:val="es-CO"/>
+        </w:rPr>
+        <w:t>presentes en los datos</w:t>
+      </w:r>
+      <w:r>
+        <w:rPr>
+          <w:lang w:val="es-CO"/>
+        </w:rPr>
+        <w:t>, lo que se traduce en una mayor capacidad de escala</w:t>
+      </w:r>
+      <w:r>
+        <w:rPr>
+          <w:lang w:val="es-CO"/>
+        </w:rPr>
+        <w:t>bilidad que los otros dos modelos.</w:t>
+      </w:r>
     </w:p>
     <w:p>
       <w:pPr>
@@ -1808,7 +1896,7 @@
           <w:noProof/>
         </w:rPr>
         <w:drawing>
-          <wp:inline distT="0" distB="0" distL="0" distR="0" wp14:anchorId="1CF325AD" wp14:editId="0797E809">
+          <wp:inline distT="0" distB="0" distL="0" distR="0" wp14:anchorId="1CF325AD" wp14:editId="1854264D">
             <wp:extent cx="5943600" cy="457200"/>
             <wp:effectExtent l="0" t="0" r="0" b="0"/>
             <wp:docPr id="1102920711" name="Imagen 3" descr="Texto&#10;&#10;El contenido generado por IA puede ser incorrecto."/>
@@ -1958,6 +2046,7 @@
         <w:rPr>
           <w:noProof/>
         </w:rPr>
+        <w:lastRenderedPageBreak/>
         <w:drawing>
           <wp:inline distT="0" distB="0" distL="0" distR="0" wp14:anchorId="001F7F9F" wp14:editId="2A622576">
             <wp:extent cx="3943716" cy="6184900"/>
@@ -2021,7 +2110,6 @@
         <w:rPr>
           <w:noProof/>
         </w:rPr>
-        <w:lastRenderedPageBreak/>
         <w:drawing>
           <wp:inline distT="0" distB="0" distL="0" distR="0" wp14:anchorId="5FA67E9C" wp14:editId="7AC2DD20">
             <wp:extent cx="6858000" cy="317500"/>
@@ -2083,6 +2171,7 @@
         <w:rPr>
           <w:noProof/>
         </w:rPr>
+        <w:lastRenderedPageBreak/>
         <w:drawing>
           <wp:inline distT="0" distB="0" distL="0" distR="0" wp14:anchorId="09E9759E" wp14:editId="5EE10B60">
             <wp:extent cx="5943600" cy="7258685"/>
@@ -2220,7 +2309,6 @@
         <w:rPr>
           <w:lang w:val="es-CO"/>
         </w:rPr>
-        <w:lastRenderedPageBreak/>
         <w:t>track_genre y artists tienen cardinalidad moderada; track_name y album_name son casi únicas.</w:t>
       </w:r>
     </w:p>
@@ -2239,6 +2327,7 @@
         <w:rPr>
           <w:lang w:val="es-CO"/>
         </w:rPr>
+        <w:lastRenderedPageBreak/>
         <w:t>Para estas últimas, un one-hot sería inviable (dimensionalidad excesiva), por lo que se opta por codificación basada en target.</w:t>
       </w:r>
     </w:p>

</xml_diff>